<commit_message>
Updated Tables and Fields
</commit_message>
<xml_diff>
--- a/Documents/Design Spec/WhiteMarketTables.docx
+++ b/Documents/Design Spec/WhiteMarketTables.docx
@@ -467,16 +467,7 @@
                 <w:sz w:val="24"/>
                 <w:szCs w:val="24"/>
               </w:rPr>
-              <w:t>S</w:t>
-            </w:r>
-            <w:r>
-              <w:rPr>
-                <w:b/>
-                <w:bCs/>
-                <w:sz w:val="24"/>
-                <w:szCs w:val="24"/>
-              </w:rPr>
-              <w:t>tores</w:t>
+              <w:t>Stores</w:t>
             </w:r>
           </w:p>
         </w:tc>
@@ -1352,6 +1343,150 @@
             </w:r>
             <w:proofErr w:type="spellEnd"/>
             <w:r>
+              <w:t xml:space="preserve"> PK</w:t>
+            </w:r>
+          </w:p>
+        </w:tc>
+      </w:tr>
+      <w:tr>
+        <w:tc>
+          <w:tcPr>
+            <w:tcW w:w="4508" w:type="dxa"/>
+          </w:tcPr>
+          <w:p>
+            <w:proofErr w:type="spellStart"/>
+            <w:r>
+              <w:t>TagName</w:t>
+            </w:r>
+            <w:proofErr w:type="spellEnd"/>
+          </w:p>
+        </w:tc>
+        <w:tc>
+          <w:tcPr>
+            <w:tcW w:w="4508" w:type="dxa"/>
+          </w:tcPr>
+          <w:p>
+            <w:r>
+              <w:t xml:space="preserve">Char(30) </w:t>
+            </w:r>
+          </w:p>
+        </w:tc>
+      </w:tr>
+    </w:tbl>
+    <w:p/>
+    <w:tbl>
+      <w:tblPr>
+        <w:tblStyle w:val="TableGrid"/>
+        <w:tblW w:w="0" w:type="auto"/>
+        <w:tblLook w:val="04A0" w:firstRow="1" w:lastRow="0" w:firstColumn="1" w:lastColumn="0" w:noHBand="0" w:noVBand="1"/>
+      </w:tblPr>
+      <w:tblGrid>
+        <w:gridCol w:w="4508"/>
+        <w:gridCol w:w="4508"/>
+      </w:tblGrid>
+      <w:tr>
+        <w:tc>
+          <w:tcPr>
+            <w:tcW w:w="9016" w:type="dxa"/>
+            <w:gridSpan w:val="2"/>
+          </w:tcPr>
+          <w:p>
+            <w:pPr>
+              <w:rPr>
+                <w:b/>
+                <w:bCs/>
+                <w:sz w:val="24"/>
+                <w:szCs w:val="24"/>
+              </w:rPr>
+            </w:pPr>
+            <w:r>
+              <w:rPr>
+                <w:b/>
+                <w:bCs/>
+                <w:sz w:val="24"/>
+                <w:szCs w:val="24"/>
+              </w:rPr>
+              <w:t>Bids</w:t>
+            </w:r>
+          </w:p>
+        </w:tc>
+      </w:tr>
+      <w:tr>
+        <w:tc>
+          <w:tcPr>
+            <w:tcW w:w="4508" w:type="dxa"/>
+          </w:tcPr>
+          <w:p>
+            <w:pPr>
+              <w:tabs>
+                <w:tab w:val="left" w:pos="1690"/>
+              </w:tabs>
+              <w:jc w:val="center"/>
+              <w:rPr>
+                <w:sz w:val="24"/>
+                <w:szCs w:val="24"/>
+              </w:rPr>
+            </w:pPr>
+            <w:r>
+              <w:rPr>
+                <w:sz w:val="24"/>
+                <w:szCs w:val="24"/>
+              </w:rPr>
+              <w:t>Field</w:t>
+            </w:r>
+          </w:p>
+        </w:tc>
+        <w:tc>
+          <w:tcPr>
+            <w:tcW w:w="4508" w:type="dxa"/>
+          </w:tcPr>
+          <w:p>
+            <w:pPr>
+              <w:jc w:val="center"/>
+            </w:pPr>
+            <w:r>
+              <w:t>Type</w:t>
+            </w:r>
+          </w:p>
+        </w:tc>
+      </w:tr>
+      <w:tr>
+        <w:tc>
+          <w:tcPr>
+            <w:tcW w:w="4508" w:type="dxa"/>
+          </w:tcPr>
+          <w:p>
+            <w:pPr>
+              <w:tabs>
+                <w:tab w:val="left" w:pos="1690"/>
+              </w:tabs>
+              <w:rPr>
+                <w:sz w:val="24"/>
+                <w:szCs w:val="24"/>
+              </w:rPr>
+            </w:pPr>
+            <w:proofErr w:type="spellStart"/>
+            <w:r>
+              <w:rPr>
+                <w:sz w:val="24"/>
+                <w:szCs w:val="24"/>
+              </w:rPr>
+              <w:t>BidID</w:t>
+            </w:r>
+            <w:proofErr w:type="spellEnd"/>
+          </w:p>
+        </w:tc>
+        <w:tc>
+          <w:tcPr>
+            <w:tcW w:w="4508" w:type="dxa"/>
+          </w:tcPr>
+          <w:p>
+            <w:proofErr w:type="spellStart"/>
+            <w:r>
+              <w:t>BigAuto</w:t>
+            </w:r>
+            <w:proofErr w:type="spellEnd"/>
+            <w:r>
               <w:t xml:space="preserve"> </w:t>
             </w:r>
             <w:r>
@@ -1366,20 +1501,143 @@
             <w:tcW w:w="4508" w:type="dxa"/>
           </w:tcPr>
           <w:p>
-            <w:proofErr w:type="spellStart"/>
-            <w:r>
-              <w:t>TagName</w:t>
-            </w:r>
-            <w:proofErr w:type="spellEnd"/>
-          </w:p>
-        </w:tc>
-        <w:tc>
-          <w:tcPr>
-            <w:tcW w:w="4508" w:type="dxa"/>
-          </w:tcPr>
-          <w:p>
-            <w:r>
-              <w:t xml:space="preserve">Char(30) </w:t>
+            <w:pPr>
+              <w:tabs>
+                <w:tab w:val="left" w:pos="1690"/>
+              </w:tabs>
+              <w:rPr>
+                <w:sz w:val="24"/>
+                <w:szCs w:val="24"/>
+              </w:rPr>
+            </w:pPr>
+            <w:proofErr w:type="spellStart"/>
+            <w:r>
+              <w:rPr>
+                <w:sz w:val="24"/>
+                <w:szCs w:val="24"/>
+              </w:rPr>
+              <w:t>ItemID</w:t>
+            </w:r>
+            <w:proofErr w:type="spellEnd"/>
+          </w:p>
+        </w:tc>
+        <w:tc>
+          <w:tcPr>
+            <w:tcW w:w="4508" w:type="dxa"/>
+          </w:tcPr>
+          <w:p>
+            <w:proofErr w:type="spellStart"/>
+            <w:r>
+              <w:t>BigAuto</w:t>
+            </w:r>
+            <w:proofErr w:type="spellEnd"/>
+            <w:r>
+              <w:t xml:space="preserve"> FK</w:t>
+            </w:r>
+          </w:p>
+        </w:tc>
+      </w:tr>
+      <w:tr>
+        <w:tc>
+          <w:tcPr>
+            <w:tcW w:w="4508" w:type="dxa"/>
+          </w:tcPr>
+          <w:p>
+            <w:pPr>
+              <w:tabs>
+                <w:tab w:val="left" w:pos="1690"/>
+              </w:tabs>
+              <w:rPr>
+                <w:sz w:val="24"/>
+                <w:szCs w:val="24"/>
+              </w:rPr>
+            </w:pPr>
+            <w:proofErr w:type="spellStart"/>
+            <w:r>
+              <w:rPr>
+                <w:sz w:val="24"/>
+                <w:szCs w:val="24"/>
+              </w:rPr>
+              <w:t>UserID</w:t>
+            </w:r>
+            <w:proofErr w:type="spellEnd"/>
+          </w:p>
+        </w:tc>
+        <w:tc>
+          <w:tcPr>
+            <w:tcW w:w="4508" w:type="dxa"/>
+          </w:tcPr>
+          <w:p>
+            <w:proofErr w:type="spellStart"/>
+            <w:r>
+              <w:t>BigAuto</w:t>
+            </w:r>
+            <w:proofErr w:type="spellEnd"/>
+            <w:r>
+              <w:t xml:space="preserve"> FK</w:t>
+            </w:r>
+          </w:p>
+        </w:tc>
+      </w:tr>
+      <w:tr>
+        <w:tc>
+          <w:tcPr>
+            <w:tcW w:w="4508" w:type="dxa"/>
+          </w:tcPr>
+          <w:p>
+            <w:pPr>
+              <w:tabs>
+                <w:tab w:val="left" w:pos="1690"/>
+              </w:tabs>
+              <w:rPr>
+                <w:sz w:val="24"/>
+                <w:szCs w:val="24"/>
+              </w:rPr>
+            </w:pPr>
+            <w:proofErr w:type="spellStart"/>
+            <w:r>
+              <w:rPr>
+                <w:sz w:val="24"/>
+                <w:szCs w:val="24"/>
+              </w:rPr>
+              <w:t>BidTime</w:t>
+            </w:r>
+            <w:proofErr w:type="spellEnd"/>
+          </w:p>
+        </w:tc>
+        <w:tc>
+          <w:tcPr>
+            <w:tcW w:w="4508" w:type="dxa"/>
+          </w:tcPr>
+          <w:p>
+            <w:proofErr w:type="spellStart"/>
+            <w:r>
+              <w:t>DateTime</w:t>
+            </w:r>
+            <w:proofErr w:type="spellEnd"/>
+          </w:p>
+        </w:tc>
+      </w:tr>
+      <w:tr>
+        <w:tc>
+          <w:tcPr>
+            <w:tcW w:w="4508" w:type="dxa"/>
+          </w:tcPr>
+          <w:p>
+            <w:proofErr w:type="spellStart"/>
+            <w:r>
+              <w:t>BidPrice</w:t>
+            </w:r>
+            <w:proofErr w:type="spellEnd"/>
+          </w:p>
+        </w:tc>
+        <w:tc>
+          <w:tcPr>
+            <w:tcW w:w="4508" w:type="dxa"/>
+          </w:tcPr>
+          <w:p>
+            <w:r>
+              <w:t>Boolean</w:t>
             </w:r>
           </w:p>
         </w:tc>
@@ -2142,11 +2400,12 @@
 </file>
 
 <file path=customXml/item1.xml><?xml version="1.0" encoding="utf-8"?>
-<p:properties xmlns:p="http://schemas.microsoft.com/office/2006/metadata/properties" xmlns:xsi="http://www.w3.org/2001/XMLSchema-instance" xmlns:pc="http://schemas.microsoft.com/office/infopath/2007/PartnerControls">
-  <documentManagement>
-    <_activity xmlns="bff4467f-d1e6-4110-9a88-0167061beb97" xsi:nil="true"/>
-  </documentManagement>
-</p:properties>
+<?mso-contentType ?>
+<FormTemplates xmlns="http://schemas.microsoft.com/sharepoint/v3/contenttype/forms">
+  <Display>DocumentLibraryForm</Display>
+  <Edit>DocumentLibraryForm</Edit>
+  <New>DocumentLibraryForm</New>
+</FormTemplates>
 </file>
 
 <file path=customXml/item2.xml><?xml version="1.0" encoding="utf-8"?>
@@ -2367,27 +2626,17 @@
 </file>
 
 <file path=customXml/item3.xml><?xml version="1.0" encoding="utf-8"?>
-<?mso-contentType ?>
-<FormTemplates xmlns="http://schemas.microsoft.com/sharepoint/v3/contenttype/forms">
-  <Display>DocumentLibraryForm</Display>
-  <Edit>DocumentLibraryForm</Edit>
-  <New>DocumentLibraryForm</New>
-</FormTemplates>
+<p:properties xmlns:p="http://schemas.microsoft.com/office/2006/metadata/properties" xmlns:xsi="http://www.w3.org/2001/XMLSchema-instance" xmlns:pc="http://schemas.microsoft.com/office/infopath/2007/PartnerControls">
+  <documentManagement>
+    <_activity xmlns="bff4467f-d1e6-4110-9a88-0167061beb97" xsi:nil="true"/>
+  </documentManagement>
+</p:properties>
 </file>
 
 <file path=customXml/itemProps1.xml><?xml version="1.0" encoding="utf-8"?>
-<ds:datastoreItem xmlns:ds="http://schemas.openxmlformats.org/officeDocument/2006/customXml" ds:itemID="{8197A05B-6960-4D00-969B-6A64591E0116}">
+<ds:datastoreItem xmlns:ds="http://schemas.openxmlformats.org/officeDocument/2006/customXml" ds:itemID="{1354314B-5373-4714-9CD8-E67112E0284A}">
   <ds:schemaRefs>
-    <ds:schemaRef ds:uri="http://www.w3.org/XML/1998/namespace"/>
-    <ds:schemaRef ds:uri="http://schemas.microsoft.com/office/2006/metadata/properties"/>
-    <ds:schemaRef ds:uri="http://purl.org/dc/elements/1.1/"/>
-    <ds:schemaRef ds:uri="bff4467f-d1e6-4110-9a88-0167061beb97"/>
-    <ds:schemaRef ds:uri="http://schemas.microsoft.com/office/2006/documentManagement/types"/>
-    <ds:schemaRef ds:uri="http://purl.org/dc/dcmitype/"/>
-    <ds:schemaRef ds:uri="http://purl.org/dc/terms/"/>
-    <ds:schemaRef ds:uri="http://schemas.microsoft.com/office/infopath/2007/PartnerControls"/>
-    <ds:schemaRef ds:uri="http://schemas.openxmlformats.org/package/2006/metadata/core-properties"/>
-    <ds:schemaRef ds:uri="9fae9f1e-4d46-4c84-9cdc-f327f3d2af9c"/>
+    <ds:schemaRef ds:uri="http://schemas.microsoft.com/sharepoint/v3/contenttype/forms"/>
   </ds:schemaRefs>
 </ds:datastoreItem>
 </file>
@@ -2412,9 +2661,18 @@
 </file>
 
 <file path=customXml/itemProps3.xml><?xml version="1.0" encoding="utf-8"?>
-<ds:datastoreItem xmlns:ds="http://schemas.openxmlformats.org/officeDocument/2006/customXml" ds:itemID="{1354314B-5373-4714-9CD8-E67112E0284A}">
+<ds:datastoreItem xmlns:ds="http://schemas.openxmlformats.org/officeDocument/2006/customXml" ds:itemID="{8197A05B-6960-4D00-969B-6A64591E0116}">
   <ds:schemaRefs>
-    <ds:schemaRef ds:uri="http://schemas.microsoft.com/sharepoint/v3/contenttype/forms"/>
+    <ds:schemaRef ds:uri="http://www.w3.org/XML/1998/namespace"/>
+    <ds:schemaRef ds:uri="http://schemas.microsoft.com/office/2006/metadata/properties"/>
+    <ds:schemaRef ds:uri="http://purl.org/dc/elements/1.1/"/>
+    <ds:schemaRef ds:uri="bff4467f-d1e6-4110-9a88-0167061beb97"/>
+    <ds:schemaRef ds:uri="http://schemas.microsoft.com/office/2006/documentManagement/types"/>
+    <ds:schemaRef ds:uri="http://purl.org/dc/dcmitype/"/>
+    <ds:schemaRef ds:uri="http://purl.org/dc/terms/"/>
+    <ds:schemaRef ds:uri="http://schemas.microsoft.com/office/infopath/2007/PartnerControls"/>
+    <ds:schemaRef ds:uri="http://schemas.openxmlformats.org/package/2006/metadata/core-properties"/>
+    <ds:schemaRef ds:uri="9fae9f1e-4d46-4c84-9cdc-f327f3d2af9c"/>
   </ds:schemaRefs>
 </ds:datastoreItem>
 </file>
</xml_diff>